<commit_message>
DOCS : 10주차 기록
</commit_message>
<xml_diff>
--- a/Document/박재우 기록/9주차 박재우 기록.docx
+++ b/Document/박재우 기록/9주차 박재우 기록.docx
@@ -76,7 +76,7 @@
           <w:sz w:val="28"/>
           <w:szCs w:val="28"/>
         </w:rPr>
-        <w:t>8</w:t>
+        <w:t>9</w:t>
       </w:r>
       <w:r>
         <w:rPr>
@@ -3604,12 +3604,13 @@
         <w:ind w:right="800"/>
         <w:jc w:val="center"/>
         <w:rPr>
-          <w:rFonts w:eastAsiaTheme="minorHAnsi" w:hint="eastAsia"/>
-        </w:rPr>
-      </w:pPr>
-      <w:r>
-        <w:rPr>
-          <w:rFonts w:eastAsiaTheme="minorHAnsi"/>
+          <w:rFonts w:eastAsiaTheme="minorHAnsi"/>
+        </w:rPr>
+      </w:pPr>
+      <w:r>
+        <w:rPr>
+          <w:rFonts w:eastAsiaTheme="minorHAnsi"/>
+          <w:noProof/>
         </w:rPr>
         <w:lastRenderedPageBreak/>
         <w:drawing>
@@ -3653,7 +3654,7 @@
       <w:pPr>
         <w:ind w:right="800"/>
         <w:rPr>
-          <w:rFonts w:eastAsiaTheme="minorHAnsi" w:hint="eastAsia"/>
+          <w:rFonts w:eastAsiaTheme="minorHAnsi"/>
         </w:rPr>
       </w:pPr>
       <w:proofErr w:type="spellStart"/>
@@ -3867,7 +3868,7 @@
         </w:pBdr>
         <w:ind w:right="800"/>
         <w:rPr>
-          <w:rFonts w:eastAsiaTheme="minorHAnsi" w:hint="eastAsia"/>
+          <w:rFonts w:eastAsiaTheme="minorHAnsi"/>
         </w:rPr>
       </w:pPr>
       <w:r>
@@ -3971,7 +3972,7 @@
       <w:pPr>
         <w:ind w:right="800"/>
         <w:rPr>
-          <w:rFonts w:eastAsiaTheme="minorHAnsi" w:hint="eastAsia"/>
+          <w:rFonts w:eastAsiaTheme="minorHAnsi"/>
         </w:rPr>
       </w:pPr>
     </w:p>

</xml_diff>